<commit_message>
Deleted the temporary word file
</commit_message>
<xml_diff>
--- a/To do.docx
+++ b/To do.docx
@@ -5,207 +5,169 @@
     <w:p>
       <w:pPr>
         <w:rPr>
-          <w:lang w:val="da-DK"/>
-        </w:rPr>
-      </w:pPr>
-      <w:r>
-        <w:rPr>
-          <w:lang w:val="da-DK"/>
-        </w:rPr>
-        <w:t xml:space="preserve">All in () is </w:t>
-      </w:r>
-      <w:proofErr w:type="spellStart"/>
-      <w:r>
-        <w:rPr>
-          <w:lang w:val="da-DK"/>
-        </w:rPr>
-        <w:t>optional</w:t>
-      </w:r>
-      <w:proofErr w:type="spellEnd"/>
-    </w:p>
-    <w:p>
-      <w:pPr>
-        <w:rPr>
-          <w:lang w:val="da-DK"/>
-        </w:rPr>
-      </w:pPr>
-      <w:proofErr w:type="spellStart"/>
-      <w:r>
-        <w:rPr>
-          <w:lang w:val="da-DK"/>
-        </w:rPr>
-        <w:t>Creating</w:t>
-      </w:r>
-      <w:proofErr w:type="spellEnd"/>
-      <w:r>
-        <w:rPr>
-          <w:lang w:val="da-DK"/>
-        </w:rPr>
-        <w:t xml:space="preserve"> UI </w:t>
-      </w:r>
-      <w:proofErr w:type="spellStart"/>
-      <w:r>
-        <w:rPr>
-          <w:lang w:val="da-DK"/>
-        </w:rPr>
-        <w:t>containing</w:t>
-      </w:r>
-      <w:proofErr w:type="spellEnd"/>
-    </w:p>
-    <w:p>
-      <w:pPr>
-        <w:pStyle w:val="ListParagraph"/>
-        <w:numPr>
-          <w:ilvl w:val="0"/>
-          <w:numId w:val="1"/>
-        </w:numPr>
-        <w:rPr>
-          <w:lang w:val="da-DK"/>
-        </w:rPr>
-      </w:pPr>
-      <w:r>
-        <w:rPr>
-          <w:lang w:val="da-DK"/>
-        </w:rPr>
-        <w:t xml:space="preserve">Player </w:t>
-      </w:r>
-      <w:proofErr w:type="spellStart"/>
-      <w:r>
-        <w:rPr>
-          <w:lang w:val="da-DK"/>
-        </w:rPr>
-        <w:t>hand</w:t>
-      </w:r>
-      <w:proofErr w:type="spellEnd"/>
-    </w:p>
-    <w:p>
-      <w:pPr>
-        <w:pStyle w:val="ListParagraph"/>
-        <w:numPr>
-          <w:ilvl w:val="0"/>
-          <w:numId w:val="1"/>
-        </w:numPr>
-        <w:rPr>
-          <w:lang w:val="da-DK"/>
-        </w:rPr>
-      </w:pPr>
-      <w:r>
-        <w:rPr>
-          <w:lang w:val="da-DK"/>
+          <w:lang w:val="en-GB"/>
+        </w:rPr>
+      </w:pPr>
+      <w:r>
+        <w:rPr>
+          <w:lang w:val="en-GB"/>
+        </w:rPr>
+        <w:t>All in () is optional</w:t>
+      </w:r>
+    </w:p>
+    <w:p>
+      <w:pPr>
+        <w:rPr>
+          <w:lang w:val="en-GB"/>
+        </w:rPr>
+      </w:pPr>
+      <w:r>
+        <w:rPr>
+          <w:lang w:val="en-GB"/>
+        </w:rPr>
+        <w:t>Creating UI containing</w:t>
+      </w:r>
+    </w:p>
+    <w:p>
+      <w:pPr>
+        <w:pStyle w:val="Listeafsnit"/>
+        <w:numPr>
+          <w:ilvl w:val="0"/>
+          <w:numId w:val="1"/>
+        </w:numPr>
+        <w:rPr>
+          <w:lang w:val="en-GB"/>
+        </w:rPr>
+      </w:pPr>
+      <w:r>
+        <w:rPr>
+          <w:lang w:val="en-GB"/>
+        </w:rPr>
+        <w:t>Player hand</w:t>
+      </w:r>
+    </w:p>
+    <w:p>
+      <w:pPr>
+        <w:pStyle w:val="Listeafsnit"/>
+        <w:numPr>
+          <w:ilvl w:val="0"/>
+          <w:numId w:val="1"/>
+        </w:numPr>
+        <w:rPr>
+          <w:lang w:val="en-GB"/>
+        </w:rPr>
+      </w:pPr>
+      <w:r>
+        <w:rPr>
+          <w:lang w:val="en-GB"/>
         </w:rPr>
         <w:t>River</w:t>
       </w:r>
     </w:p>
     <w:p>
       <w:pPr>
-        <w:pStyle w:val="ListParagraph"/>
-        <w:numPr>
-          <w:ilvl w:val="0"/>
-          <w:numId w:val="1"/>
-        </w:numPr>
-        <w:rPr>
-          <w:lang w:val="en-US"/>
-        </w:rPr>
-      </w:pPr>
-      <w:r>
-        <w:rPr>
-          <w:lang w:val="en-US"/>
-        </w:rPr>
-        <w:t>Bets and folds from other p</w:t>
-      </w:r>
-      <w:r>
-        <w:rPr>
-          <w:lang w:val="en-US"/>
-        </w:rPr>
-        <w:t>layers</w:t>
-      </w:r>
-    </w:p>
-    <w:p>
-      <w:pPr>
-        <w:pStyle w:val="ListParagraph"/>
-        <w:numPr>
-          <w:ilvl w:val="0"/>
-          <w:numId w:val="1"/>
-        </w:numPr>
-        <w:rPr>
-          <w:lang w:val="en-US"/>
-        </w:rPr>
-      </w:pPr>
-      <w:r>
-        <w:rPr>
-          <w:lang w:val="en-US"/>
+        <w:pStyle w:val="Listeafsnit"/>
+        <w:numPr>
+          <w:ilvl w:val="0"/>
+          <w:numId w:val="1"/>
+        </w:numPr>
+        <w:rPr>
+          <w:lang w:val="en-GB"/>
+        </w:rPr>
+      </w:pPr>
+      <w:r>
+        <w:rPr>
+          <w:lang w:val="en-GB"/>
+        </w:rPr>
+        <w:t>Bets and folds from other players</w:t>
+      </w:r>
+    </w:p>
+    <w:p>
+      <w:pPr>
+        <w:pStyle w:val="Listeafsnit"/>
+        <w:numPr>
+          <w:ilvl w:val="0"/>
+          <w:numId w:val="1"/>
+        </w:numPr>
+        <w:rPr>
+          <w:lang w:val="en-GB"/>
+        </w:rPr>
+      </w:pPr>
+      <w:r>
+        <w:rPr>
+          <w:lang w:val="en-GB"/>
         </w:rPr>
         <w:t>An option to fold</w:t>
       </w:r>
     </w:p>
     <w:p>
       <w:pPr>
-        <w:pStyle w:val="ListParagraph"/>
-        <w:numPr>
-          <w:ilvl w:val="0"/>
-          <w:numId w:val="1"/>
-        </w:numPr>
-        <w:rPr>
-          <w:lang w:val="en-US"/>
-        </w:rPr>
-      </w:pPr>
-      <w:r>
-        <w:rPr>
-          <w:lang w:val="en-US"/>
+        <w:pStyle w:val="Listeafsnit"/>
+        <w:numPr>
+          <w:ilvl w:val="0"/>
+          <w:numId w:val="1"/>
+        </w:numPr>
+        <w:rPr>
+          <w:lang w:val="en-GB"/>
+        </w:rPr>
+      </w:pPr>
+      <w:r>
+        <w:rPr>
+          <w:lang w:val="en-GB"/>
         </w:rPr>
         <w:t>An option to call</w:t>
       </w:r>
     </w:p>
     <w:p>
       <w:pPr>
-        <w:pStyle w:val="ListParagraph"/>
-        <w:numPr>
-          <w:ilvl w:val="0"/>
-          <w:numId w:val="1"/>
-        </w:numPr>
-        <w:rPr>
-          <w:lang w:val="en-US"/>
-        </w:rPr>
-      </w:pPr>
-      <w:r>
-        <w:rPr>
-          <w:lang w:val="en-US"/>
+        <w:pStyle w:val="Listeafsnit"/>
+        <w:numPr>
+          <w:ilvl w:val="0"/>
+          <w:numId w:val="1"/>
+        </w:numPr>
+        <w:rPr>
+          <w:lang w:val="en-GB"/>
+        </w:rPr>
+      </w:pPr>
+      <w:r>
+        <w:rPr>
+          <w:lang w:val="en-GB"/>
         </w:rPr>
         <w:t>An option to raise</w:t>
       </w:r>
     </w:p>
     <w:p>
       <w:pPr>
-        <w:pStyle w:val="ListParagraph"/>
-        <w:numPr>
-          <w:ilvl w:val="0"/>
-          <w:numId w:val="1"/>
-        </w:numPr>
-        <w:rPr>
-          <w:lang w:val="en-US"/>
-        </w:rPr>
-      </w:pPr>
-      <w:r>
-        <w:rPr>
-          <w:lang w:val="en-US"/>
+        <w:pStyle w:val="Listeafsnit"/>
+        <w:numPr>
+          <w:ilvl w:val="0"/>
+          <w:numId w:val="1"/>
+        </w:numPr>
+        <w:rPr>
+          <w:lang w:val="en-GB"/>
+        </w:rPr>
+      </w:pPr>
+      <w:r>
+        <w:rPr>
+          <w:lang w:val="en-GB"/>
         </w:rPr>
         <w:t>Current turn</w:t>
       </w:r>
     </w:p>
     <w:p>
       <w:pPr>
-        <w:pStyle w:val="ListParagraph"/>
-        <w:numPr>
-          <w:ilvl w:val="0"/>
-          <w:numId w:val="1"/>
-        </w:numPr>
-        <w:rPr>
-          <w:lang w:val="en-US"/>
-        </w:rPr>
-      </w:pPr>
-      <w:r>
-        <w:rPr>
-          <w:lang w:val="en-US"/>
+        <w:pStyle w:val="Listeafsnit"/>
+        <w:numPr>
+          <w:ilvl w:val="0"/>
+          <w:numId w:val="1"/>
+        </w:numPr>
+        <w:rPr>
+          <w:lang w:val="en-GB"/>
+        </w:rPr>
+      </w:pPr>
+      <w:r>
+        <w:rPr>
+          <w:lang w:val="en-GB"/>
         </w:rPr>
         <w:t>Display wealth</w:t>
       </w:r>
@@ -213,138 +175,138 @@
     <w:p>
       <w:pPr>
         <w:rPr>
-          <w:lang w:val="en-US"/>
-        </w:rPr>
-      </w:pPr>
-      <w:r>
-        <w:rPr>
-          <w:lang w:val="en-US"/>
+          <w:lang w:val="en-GB"/>
+        </w:rPr>
+      </w:pPr>
+      <w:r>
+        <w:rPr>
+          <w:lang w:val="en-GB"/>
         </w:rPr>
         <w:t>Server code</w:t>
       </w:r>
     </w:p>
     <w:p>
       <w:pPr>
-        <w:pStyle w:val="ListParagraph"/>
-        <w:numPr>
-          <w:ilvl w:val="0"/>
-          <w:numId w:val="1"/>
-        </w:numPr>
-        <w:rPr>
-          <w:lang w:val="en-US"/>
-        </w:rPr>
-      </w:pPr>
-      <w:r>
-        <w:rPr>
-          <w:lang w:val="en-US"/>
+        <w:pStyle w:val="Listeafsnit"/>
+        <w:numPr>
+          <w:ilvl w:val="0"/>
+          <w:numId w:val="1"/>
+        </w:numPr>
+        <w:rPr>
+          <w:lang w:val="en-GB"/>
+        </w:rPr>
+      </w:pPr>
+      <w:r>
+        <w:rPr>
+          <w:lang w:val="en-GB"/>
         </w:rPr>
         <w:t>Ability to connecting multiple people</w:t>
       </w:r>
     </w:p>
     <w:p>
       <w:pPr>
-        <w:pStyle w:val="ListParagraph"/>
-        <w:numPr>
-          <w:ilvl w:val="0"/>
-          <w:numId w:val="1"/>
-        </w:numPr>
-        <w:rPr>
-          <w:lang w:val="en-US"/>
-        </w:rPr>
-      </w:pPr>
-      <w:r>
-        <w:rPr>
-          <w:lang w:val="en-US"/>
+        <w:pStyle w:val="Listeafsnit"/>
+        <w:numPr>
+          <w:ilvl w:val="0"/>
+          <w:numId w:val="1"/>
+        </w:numPr>
+        <w:rPr>
+          <w:lang w:val="en-GB"/>
+        </w:rPr>
+      </w:pPr>
+      <w:r>
+        <w:rPr>
+          <w:lang w:val="en-GB"/>
         </w:rPr>
         <w:t>Ability to send river</w:t>
       </w:r>
     </w:p>
     <w:p>
       <w:pPr>
-        <w:pStyle w:val="ListParagraph"/>
-        <w:numPr>
-          <w:ilvl w:val="0"/>
-          <w:numId w:val="1"/>
-        </w:numPr>
-        <w:rPr>
-          <w:lang w:val="en-US"/>
-        </w:rPr>
-      </w:pPr>
-      <w:r>
-        <w:rPr>
-          <w:lang w:val="en-US"/>
+        <w:pStyle w:val="Listeafsnit"/>
+        <w:numPr>
+          <w:ilvl w:val="0"/>
+          <w:numId w:val="1"/>
+        </w:numPr>
+        <w:rPr>
+          <w:lang w:val="en-GB"/>
+        </w:rPr>
+      </w:pPr>
+      <w:r>
+        <w:rPr>
+          <w:lang w:val="en-GB"/>
         </w:rPr>
         <w:t>Ability to receive player action</w:t>
       </w:r>
     </w:p>
     <w:p>
       <w:pPr>
-        <w:pStyle w:val="ListParagraph"/>
-        <w:numPr>
-          <w:ilvl w:val="0"/>
-          <w:numId w:val="1"/>
-        </w:numPr>
-        <w:rPr>
-          <w:lang w:val="en-US"/>
-        </w:rPr>
-      </w:pPr>
-      <w:r>
-        <w:rPr>
-          <w:lang w:val="en-US"/>
+        <w:pStyle w:val="Listeafsnit"/>
+        <w:numPr>
+          <w:ilvl w:val="0"/>
+          <w:numId w:val="1"/>
+        </w:numPr>
+        <w:rPr>
+          <w:lang w:val="en-GB"/>
+        </w:rPr>
+      </w:pPr>
+      <w:r>
+        <w:rPr>
+          <w:lang w:val="en-GB"/>
         </w:rPr>
         <w:t>Ability to send round information</w:t>
       </w:r>
     </w:p>
     <w:p>
       <w:pPr>
-        <w:pStyle w:val="ListParagraph"/>
-        <w:numPr>
-          <w:ilvl w:val="0"/>
-          <w:numId w:val="1"/>
-        </w:numPr>
-        <w:rPr>
-          <w:lang w:val="en-US"/>
-        </w:rPr>
-      </w:pPr>
-      <w:r>
-        <w:rPr>
-          <w:lang w:val="en-US"/>
+        <w:pStyle w:val="Listeafsnit"/>
+        <w:numPr>
+          <w:ilvl w:val="0"/>
+          <w:numId w:val="1"/>
+        </w:numPr>
+        <w:rPr>
+          <w:lang w:val="en-GB"/>
+        </w:rPr>
+      </w:pPr>
+      <w:r>
+        <w:rPr>
+          <w:lang w:val="en-GB"/>
         </w:rPr>
         <w:t>(Saving player scores)</w:t>
       </w:r>
     </w:p>
     <w:p>
       <w:pPr>
-        <w:pStyle w:val="ListParagraph"/>
-        <w:numPr>
-          <w:ilvl w:val="0"/>
-          <w:numId w:val="1"/>
-        </w:numPr>
-        <w:rPr>
-          <w:lang w:val="en-US"/>
-        </w:rPr>
-      </w:pPr>
-      <w:r>
-        <w:rPr>
-          <w:lang w:val="en-US"/>
+        <w:pStyle w:val="Listeafsnit"/>
+        <w:numPr>
+          <w:ilvl w:val="0"/>
+          <w:numId w:val="1"/>
+        </w:numPr>
+        <w:rPr>
+          <w:lang w:val="en-GB"/>
+        </w:rPr>
+      </w:pPr>
+      <w:r>
+        <w:rPr>
+          <w:lang w:val="en-GB"/>
         </w:rPr>
         <w:t>(Accounts)</w:t>
       </w:r>
     </w:p>
     <w:p>
       <w:pPr>
-        <w:pStyle w:val="ListParagraph"/>
-        <w:numPr>
-          <w:ilvl w:val="0"/>
-          <w:numId w:val="1"/>
-        </w:numPr>
-        <w:rPr>
-          <w:lang w:val="en-US"/>
-        </w:rPr>
-      </w:pPr>
-      <w:r>
-        <w:rPr>
-          <w:lang w:val="en-US"/>
+        <w:pStyle w:val="Listeafsnit"/>
+        <w:numPr>
+          <w:ilvl w:val="0"/>
+          <w:numId w:val="1"/>
+        </w:numPr>
+        <w:rPr>
+          <w:lang w:val="en-GB"/>
+        </w:rPr>
+      </w:pPr>
+      <w:r>
+        <w:rPr>
+          <w:lang w:val="en-GB"/>
         </w:rPr>
         <w:t>(Selecting game settings)</w:t>
       </w:r>
@@ -352,25 +314,25 @@
     <w:p>
       <w:pPr>
         <w:rPr>
-          <w:lang w:val="en-US"/>
-        </w:rPr>
-      </w:pPr>
-      <w:r>
-        <w:rPr>
-          <w:lang w:val="en-US"/>
+          <w:lang w:val="en-GB"/>
+        </w:rPr>
+      </w:pPr>
+      <w:r>
+        <w:rPr>
+          <w:lang w:val="en-GB"/>
         </w:rPr>
         <w:t>Client code</w:t>
       </w:r>
     </w:p>
     <w:p>
       <w:pPr>
-        <w:pStyle w:val="ListParagraph"/>
-        <w:numPr>
-          <w:ilvl w:val="0"/>
-          <w:numId w:val="1"/>
-        </w:numPr>
-        <w:rPr>
-          <w:lang w:val="en-US"/>
+        <w:pStyle w:val="Listeafsnit"/>
+        <w:numPr>
+          <w:ilvl w:val="0"/>
+          <w:numId w:val="1"/>
+        </w:numPr>
+        <w:rPr>
+          <w:lang w:val="en-GB"/>
         </w:rPr>
       </w:pPr>
     </w:p>
@@ -512,7 +474,7 @@
         <w:rFonts w:asciiTheme="minorHAnsi" w:eastAsiaTheme="minorHAnsi" w:hAnsiTheme="minorHAnsi" w:cstheme="minorBidi"/>
         <w:sz w:val="22"/>
         <w:szCs w:val="22"/>
-        <w:lang w:val="en-DK" w:eastAsia="en-US" w:bidi="ar-SA"/>
+        <w:lang w:eastAsia="en-US" w:bidi="ar-SA"/>
       </w:rPr>
     </w:rPrDefault>
     <w:pPrDefault>
@@ -903,13 +865,13 @@
     <w:name w:val="Normal"/>
     <w:qFormat/>
   </w:style>
-  <w:style w:type="character" w:default="1" w:styleId="DefaultParagraphFont">
+  <w:style w:type="character" w:default="1" w:styleId="Standardskrifttypeiafsnit">
     <w:name w:val="Default Paragraph Font"/>
     <w:uiPriority w:val="1"/>
     <w:semiHidden/>
     <w:unhideWhenUsed/>
   </w:style>
-  <w:style w:type="table" w:default="1" w:styleId="TableNormal">
+  <w:style w:type="table" w:default="1" w:styleId="Tabel-Normal">
     <w:name w:val="Normal Table"/>
     <w:uiPriority w:val="99"/>
     <w:semiHidden/>
@@ -924,13 +886,13 @@
       </w:tblCellMar>
     </w:tblPr>
   </w:style>
-  <w:style w:type="numbering" w:default="1" w:styleId="NoList">
+  <w:style w:type="numbering" w:default="1" w:styleId="Ingenoversigt">
     <w:name w:val="No List"/>
     <w:uiPriority w:val="99"/>
     <w:semiHidden/>
     <w:unhideWhenUsed/>
   </w:style>
-  <w:style w:type="paragraph" w:styleId="ListParagraph">
+  <w:style w:type="paragraph" w:styleId="Listeafsnit">
     <w:name w:val="List Paragraph"/>
     <w:basedOn w:val="Normal"/>
     <w:uiPriority w:val="34"/>

</xml_diff>